<commit_message>
Add bottles.py - Module 1.3 assignment
</commit_message>
<xml_diff>
--- a/module-1/Tirey Module-1.2.docx
+++ b/module-1/Tirey Module-1.2.docx
@@ -13,6 +13,11 @@
       </w:r>
     </w:p>
     <w:p>
+      <w:pPr>
+        <w:rPr>
+          <w:ins w:id="0" w:author="Amanda Tirey" w:date="2025-12-07T11:05:00Z" w16du:dateUtc="2025-12-07T16:05:00Z"/>
+        </w:rPr>
+      </w:pPr>
       <w:r>
         <w:rPr>
           <w:noProof/>
@@ -60,6 +65,84 @@
         </w:drawing>
       </w:r>
     </w:p>
+    <w:p>
+      <w:pPr>
+        <w:rPr>
+          <w:ins w:id="1" w:author="Amanda Tirey" w:date="2025-12-07T11:05:00Z" w16du:dateUtc="2025-12-07T16:05:00Z"/>
+        </w:rPr>
+      </w:pPr>
+    </w:p>
+    <w:p>
+      <w:pPr>
+        <w:rPr>
+          <w:ins w:id="2" w:author="Amanda Tirey" w:date="2025-12-07T11:05:00Z" w16du:dateUtc="2025-12-07T16:05:00Z"/>
+        </w:rPr>
+      </w:pPr>
+      <w:ins w:id="3" w:author="Amanda Tirey" w:date="2025-12-07T11:05:00Z" w16du:dateUtc="2025-12-07T16:05:00Z">
+        <w:r>
+          <w:rPr>
+            <w:noProof/>
+          </w:rPr>
+          <w:drawing>
+            <wp:inline distT="0" distB="0" distL="0" distR="0" wp14:anchorId="66ECC5F5" wp14:editId="540439B8">
+              <wp:extent cx="6671388" cy="2095500"/>
+              <wp:effectExtent l="0" t="0" r="0" b="0"/>
+              <wp:docPr id="688324332" name="Picture 1" descr="A screenshot of a computer&#10;&#10;AI-generated content may be incorrect."/>
+              <wp:cNvGraphicFramePr>
+                <a:graphicFrameLocks xmlns:a="http://schemas.openxmlformats.org/drawingml/2006/main" noChangeAspect="1"/>
+              </wp:cNvGraphicFramePr>
+              <a:graphic xmlns:a="http://schemas.openxmlformats.org/drawingml/2006/main">
+                <a:graphicData uri="http://schemas.openxmlformats.org/drawingml/2006/picture">
+                  <pic:pic xmlns:pic="http://schemas.openxmlformats.org/drawingml/2006/picture">
+                    <pic:nvPicPr>
+                      <pic:cNvPr id="688324332" name="Picture 1" descr="A screenshot of a computer&#10;&#10;AI-generated content may be incorrect."/>
+                      <pic:cNvPicPr/>
+                    </pic:nvPicPr>
+                    <pic:blipFill>
+                      <a:blip r:embed="rId5"/>
+                      <a:stretch>
+                        <a:fillRect/>
+                      </a:stretch>
+                    </pic:blipFill>
+                    <pic:spPr>
+                      <a:xfrm>
+                        <a:off x="0" y="0"/>
+                        <a:ext cx="6675316" cy="2096734"/>
+                      </a:xfrm>
+                      <a:prstGeom prst="rect">
+                        <a:avLst/>
+                      </a:prstGeom>
+                    </pic:spPr>
+                  </pic:pic>
+                </a:graphicData>
+              </a:graphic>
+            </wp:inline>
+          </w:drawing>
+        </w:r>
+      </w:ins>
+    </w:p>
+    <w:p>
+      <w:ins w:id="4" w:author="Amanda Tirey" w:date="2025-12-07T11:05:00Z" w16du:dateUtc="2025-12-07T16:05:00Z">
+        <w:r>
+          <w:fldChar w:fldCharType="begin"/>
+        </w:r>
+        <w:r>
+          <w:instrText>HYPERLINK "https://github.com/amandalgh275/csd-310"</w:instrText>
+        </w:r>
+        <w:r>
+          <w:fldChar w:fldCharType="separate"/>
+        </w:r>
+        <w:r>
+          <w:rPr>
+            <w:rStyle w:val="Hyperlink"/>
+          </w:rPr>
+          <w:t>amandalgh275/csd-310: CSD-310 coursework</w:t>
+        </w:r>
+        <w:r>
+          <w:fldChar w:fldCharType="end"/>
+        </w:r>
+      </w:ins>
+    </w:p>
     <w:sectPr>
       <w:pgSz w:w="12240" w:h="15840"/>
       <w:pgMar w:top="1440" w:right="1440" w:bottom="1440" w:left="1440" w:header="720" w:footer="720" w:gutter="0"/>
@@ -68,6 +151,14 @@
     </w:sectPr>
   </w:body>
 </w:document>
+</file>
+
+<file path=word/people.xml><?xml version="1.0" encoding="utf-8"?>
+<w15:people xmlns:wpc="http://schemas.microsoft.com/office/word/2010/wordprocessingCanvas" xmlns:cx="http://schemas.microsoft.com/office/drawing/2014/chartex" xmlns:cx1="http://schemas.microsoft.com/office/drawing/2015/9/8/chartex" xmlns:cx2="http://schemas.microsoft.com/office/drawing/2015/10/21/chartex" xmlns:cx3="http://schemas.microsoft.com/office/drawing/2016/5/9/chartex" xmlns:cx4="http://schemas.microsoft.com/office/drawing/2016/5/10/chartex" xmlns:cx5="http://schemas.microsoft.com/office/drawing/2016/5/11/chartex" xmlns:cx6="http://schemas.microsoft.com/office/drawing/2016/5/12/chartex" xmlns:cx7="http://schemas.microsoft.com/office/drawing/2016/5/13/chartex" xmlns:cx8="http://schemas.microsoft.com/office/drawing/2016/5/14/chartex" xmlns:mc="http://schemas.openxmlformats.org/markup-compatibility/2006" xmlns:aink="http://schemas.microsoft.com/office/drawing/2016/ink" xmlns:am3d="http://schemas.microsoft.com/office/drawing/2017/model3d" xmlns:o="urn:schemas-microsoft-com:office:office" xmlns:oel="http://schemas.microsoft.com/office/2019/extlst" xmlns:r="http://schemas.openxmlformats.org/officeDocument/2006/relationships" xmlns:m="http://schemas.openxmlformats.org/officeDocument/2006/math" xmlns:v="urn:schemas-microsoft-com:vml" xmlns:wp14="http://schemas.microsoft.com/office/word/2010/wordprocessingDrawing" xmlns:wp="http://schemas.openxmlformats.org/drawingml/2006/wordprocessingDrawing" xmlns:w10="urn:schemas-microsoft-com:office:word" xmlns:w="http://schemas.openxmlformats.org/wordprocessingml/2006/main" xmlns:w14="http://schemas.microsoft.com/office/word/2010/wordml" xmlns:w15="http://schemas.microsoft.com/office/word/2012/wordml" xmlns:w16cex="http://schemas.microsoft.com/office/word/2018/wordml/cex" xmlns:w16cid="http://schemas.microsoft.com/office/word/2016/wordml/cid" xmlns:w16="http://schemas.microsoft.com/office/word/2018/wordml" xmlns:w16du="http://schemas.microsoft.com/office/word/2023/wordml/word16du" xmlns:w16sdtdh="http://schemas.microsoft.com/office/word/2020/wordml/sdtdatahash" xmlns:w16sdtfl="http://schemas.microsoft.com/office/word/2024/wordml/sdtformatlock" xmlns:w16se="http://schemas.microsoft.com/office/word/2015/wordml/symex" xmlns:wpg="http://schemas.microsoft.com/office/word/2010/wordprocessingGroup" xmlns:wpi="http://schemas.microsoft.com/office/word/2010/wordprocessingInk" xmlns:wne="http://schemas.microsoft.com/office/word/2006/wordml" xmlns:wps="http://schemas.microsoft.com/office/word/2010/wordprocessingShape" mc:Ignorable="w14 w15 w16se w16cid w16 w16cex w16sdtdh w16sdtfl w16du wp14">
+  <w15:person w15:author="Amanda Tirey">
+    <w15:presenceInfo w15:providerId="Windows Live" w15:userId="80a95efbc38a064f"/>
+  </w15:person>
+</w15:people>
 </file>
 
 <file path=word/styles.xml><?xml version="1.0" encoding="utf-8"?>
@@ -654,7 +745,6 @@
   <w:style w:type="character" w:default="1" w:styleId="DefaultParagraphFont">
     <w:name w:val="Default Paragraph Font"/>
     <w:uiPriority w:val="1"/>
-    <w:semiHidden/>
     <w:unhideWhenUsed/>
   </w:style>
   <w:style w:type="table" w:default="1" w:styleId="TableNormal">
@@ -929,6 +1019,39 @@
       <w:color w:val="0F4761" w:themeColor="accent1" w:themeShade="BF"/>
       <w:spacing w:val="5"/>
     </w:rPr>
+  </w:style>
+  <w:style w:type="character" w:styleId="Hyperlink">
+    <w:name w:val="Hyperlink"/>
+    <w:basedOn w:val="DefaultParagraphFont"/>
+    <w:uiPriority w:val="99"/>
+    <w:unhideWhenUsed/>
+    <w:rsid w:val="006811C2"/>
+    <w:rPr>
+      <w:color w:val="467886" w:themeColor="hyperlink"/>
+      <w:u w:val="single"/>
+    </w:rPr>
+  </w:style>
+  <w:style w:type="character" w:styleId="UnresolvedMention">
+    <w:name w:val="Unresolved Mention"/>
+    <w:basedOn w:val="DefaultParagraphFont"/>
+    <w:uiPriority w:val="99"/>
+    <w:semiHidden/>
+    <w:unhideWhenUsed/>
+    <w:rsid w:val="006811C2"/>
+    <w:rPr>
+      <w:color w:val="605E5C"/>
+      <w:shd w:val="clear" w:color="auto" w:fill="E1DFDD"/>
+    </w:rPr>
+  </w:style>
+  <w:style w:type="paragraph" w:styleId="Revision">
+    <w:name w:val="Revision"/>
+    <w:hidden/>
+    <w:uiPriority w:val="99"/>
+    <w:semiHidden/>
+    <w:rsid w:val="006811C2"/>
+    <w:pPr>
+      <w:spacing w:after="0" w:line="240" w:lineRule="auto"/>
+    </w:pPr>
   </w:style>
 </w:styles>
 </file>

</xml_diff>